<commit_message>
details in the STSM application form
</commit_message>
<xml_diff>
--- a/assets/documents/STSM-application-template.docx
+++ b/assets/documents/STSM-application-template.docx
@@ -6,6 +6,7 @@
       <w:pPr>
         <w:pStyle w:val="Title1COST"/>
         <w:spacing w:before="120" w:after="0"/>
+        <w:contextualSpacing/>
         <w:jc w:val="center"/>
         <w:rPr>
           <w:color w:val="6E82BE"/>
@@ -30,6 +31,7 @@
           <w:numId w:val="2"/>
         </w:numPr>
         <w:spacing w:before="120" w:after="0"/>
+        <w:contextualSpacing/>
         <w:jc w:val="center"/>
         <w:rPr>
           <w:color w:val="6E82BE"/>
@@ -77,7 +79,7 @@
           <w:color w:val="56585B"/>
           <w:sz w:val="22"/>
         </w:rPr>
-        <w:t xml:space="preserve">Action number: </w:t>
+        <w:t>Action number: CA20111</w:t>
       </w:r>
     </w:p>
     <w:p>
@@ -201,7 +203,17 @@
                 <w:sz w:val="20"/>
                 <w:szCs w:val="18"/>
               </w:rPr>
-              <w:t>Start and end date: DD/MM/YYYY to DD/MM/YYYY</w:t>
+              <w:t xml:space="preserve">Start and end date: DD/MM/YYYY to DD/MM/YYYY    </w:t>
+            </w:r>
+            <w:r>
+              <w:rPr>
+                <w:b w:val="false"/>
+                <w:bCs/>
+                <w:color w:val="56585B"/>
+                <w:sz w:val="20"/>
+                <w:szCs w:val="18"/>
+              </w:rPr>
+              <w:t>(must end before October 31)</w:t>
             </w:r>
           </w:p>
           <w:p>
@@ -427,7 +439,7 @@
       </w:tr>
       <w:tr>
         <w:trPr>
-          <w:trHeight w:val="1287" w:hRule="atLeast"/>
+          <w:trHeight w:val="1016" w:hRule="atLeast"/>
         </w:trPr>
         <w:tc>
           <w:tcPr>
@@ -546,6 +558,31 @@
               <w:pStyle w:val="Normal"/>
               <w:spacing w:before="120" w:after="200"/>
               <w:rPr>
+                <w:rFonts w:ascii="ArialMT" w:hAnsi="ArialMT" w:eastAsia="ＭＳ 明朝" w:cs="ArialMT" w:eastAsiaTheme="minorEastAsia"/>
+                <w:color w:val="656966"/>
+              </w:rPr>
+            </w:pPr>
+            <w:r>
+              <w:rPr>
+                <w:rFonts w:eastAsia="ＭＳ 明朝" w:cs="ArialMT" w:ascii="ArialMT" w:hAnsi="ArialMT" w:eastAsiaTheme="minorEastAsia"/>
+                <w:color w:val="656966"/>
+              </w:rPr>
+              <w:t xml:space="preserve">Working groups to which this mission contributes: </w:t>
+            </w:r>
+            <w:r>
+              <w:rPr>
+                <w:rFonts w:eastAsia="ＭＳ 明朝" w:cs="ArialMT" w:ascii="ArialMT" w:hAnsi="ArialMT"/>
+                <w:color w:val="656966"/>
+                <w:shd w:fill="C5C5BD" w:val="clear"/>
+              </w:rPr>
+              <w:t xml:space="preserve"> here. </w:t>
+            </w:r>
+          </w:p>
+          <w:p>
+            <w:pPr>
+              <w:pStyle w:val="Normal"/>
+              <w:spacing w:before="120" w:after="200"/>
+              <w:rPr>
                 <w:i/>
                 <w:i/>
                 <w:iCs/>
@@ -641,7 +678,7 @@
               <wp:positionV relativeFrom="page">
                 <wp:align>bottom</wp:align>
               </wp:positionV>
-              <wp:extent cx="5760720" cy="540385"/>
+              <wp:extent cx="5761990" cy="541655"/>
               <wp:effectExtent l="0" t="0" r="6350" b="0"/>
               <wp:wrapNone/>
               <wp:docPr id="3" name="Zone de texte 5"/>
@@ -652,7 +689,7 @@
                     <wps:spPr>
                       <a:xfrm>
                         <a:off x="0" y="0"/>
-                        <a:ext cx="5760000" cy="539640"/>
+                        <a:ext cx="5761440" cy="541080"/>
                       </a:xfrm>
                       <a:prstGeom prst="rect">
                         <a:avLst/>
@@ -723,7 +760,7 @@
                               <w:szCs w:val="16"/>
                               <w:color w:val="000000"/>
                             </w:rPr>
-                            <w:t>2</w:t>
+                            <w:t>0</w:t>
                           </w:r>
                           <w:r>
                             <w:rPr>
@@ -747,7 +784,7 @@
         </mc:Choice>
         <mc:Fallback>
           <w:pict>
-            <v:rect id="shape_0" ID="Zone de texte 5" stroked="f" style="position:absolute;margin-left:0pt;margin-top:799.35pt;width:453.5pt;height:42.45pt;mso-position-horizontal-relative:margin;mso-position-vertical:bottom;mso-position-vertical-relative:page" wp14:anchorId="0CD58388">
+            <v:rect id="shape_0" ID="Zone de texte 5" stroked="f" style="position:absolute;margin-left:0pt;margin-top:0pt;width:453.6pt;height:42.55pt;mso-position-horizontal-relative:margin;mso-position-vertical:bottom;mso-position-vertical-relative:page" wp14:anchorId="0CD58388">
               <w10:wrap type="square"/>
               <v:fill o:detectmouseclick="t" on="false"/>
               <v:stroke color="#3465a4" joinstyle="round" endcap="flat"/>
@@ -800,7 +837,7 @@
                         <w:szCs w:val="16"/>
                         <w:color w:val="000000"/>
                       </w:rPr>
-                      <w:t>2</w:t>
+                      <w:t>0</w:t>
                     </w:r>
                     <w:r>
                       <w:rPr>
@@ -1190,27 +1227,11 @@
       </w:rPr>
     </w:r>
   </w:p>
-  <w:p>
-    <w:pPr>
-      <w:pStyle w:val="Entte"/>
-      <w:rPr/>
-    </w:pPr>
-    <w:r>
-      <w:rPr/>
-    </w:r>
-  </w:p>
 </w:hdr>
 </file>
 
 <file path=word/numbering.xml><?xml version="1.0" encoding="utf-8"?>
 <w:numbering xmlns:w="http://schemas.openxmlformats.org/wordprocessingml/2006/main" xmlns:o="urn:schemas-microsoft-com:office:office" xmlns:r="http://schemas.openxmlformats.org/officeDocument/2006/relationships" xmlns:v="urn:schemas-microsoft-com:vml">
-  <w:numPicBullet w:numPicBulletId="0">
-    <w:pict>
-      <v:shape style="width:75pt;height:75pt" o:bullet="t">
-        <v:imagedata r:id="rId1" o:title=""/>
-      </v:shape>
-    </w:pict>
-  </w:numPicBullet>
   <w:abstractNum w:abstractNumId="1">
     <w:lvl w:ilvl="0">
       <w:start w:val="1"/>
@@ -1867,6 +1888,7 @@
     <w:rsid w:val="00035af5"/>
     <w:pPr>
       <w:widowControl/>
+      <w:suppressAutoHyphens w:val="true"/>
       <w:bidi w:val="0"/>
       <w:spacing w:lineRule="atLeast" w:line="260" w:before="0" w:after="200"/>
       <w:jc w:val="both"/>
@@ -2512,12 +2534,13 @@
     <w:rsid w:val="00b532a7"/>
     <w:pPr>
       <w:widowControl/>
+      <w:suppressAutoHyphens w:val="true"/>
       <w:bidi w:val="0"/>
       <w:spacing w:before="0" w:after="0"/>
       <w:jc w:val="left"/>
     </w:pPr>
     <w:rPr>
-      <w:rFonts w:ascii="Calibri" w:hAnsi="Calibri" w:eastAsia="ＭＳ 明朝" w:eastAsiaTheme="minorEastAsia" w:cs="Effra"/>
+      <w:rFonts w:ascii="Calibri" w:hAnsi="Calibri" w:eastAsia="ＭＳ 明朝" w:cs="Effra" w:eastAsiaTheme="minorEastAsia"/>
       <w:color w:val="1A1A1A" w:themeColor="background1" w:themeShade="1a"/>
       <w:kern w:val="0"/>
       <w:sz w:val="22"/>
@@ -2531,12 +2554,13 @@
     <w:rsid w:val="00b532a7"/>
     <w:pPr>
       <w:widowControl/>
+      <w:suppressAutoHyphens w:val="true"/>
       <w:bidi w:val="0"/>
       <w:spacing w:before="0" w:after="0"/>
       <w:jc w:val="right"/>
     </w:pPr>
     <w:rPr>
-      <w:rFonts w:ascii="Exo" w:hAnsi="Exo" w:eastAsia="ＭＳ 明朝" w:eastAsiaTheme="minorEastAsia" w:cs="Effra"/>
+      <w:rFonts w:ascii="Exo" w:hAnsi="Exo" w:eastAsia="ＭＳ 明朝" w:cs="Effra" w:eastAsiaTheme="minorEastAsia"/>
       <w:b/>
       <w:bCs/>
       <w:color w:val="3D5ABF"/>
@@ -2661,12 +2685,13 @@
     <w:rsid w:val="00b532a7"/>
     <w:pPr>
       <w:widowControl/>
+      <w:suppressAutoHyphens w:val="true"/>
       <w:bidi w:val="0"/>
       <w:spacing w:before="1800" w:after="0"/>
       <w:jc w:val="left"/>
     </w:pPr>
     <w:rPr>
-      <w:rFonts w:cs="Arial" w:ascii="Arial" w:hAnsi="Arial" w:eastAsia="Calibri"/>
+      <w:rFonts w:ascii="Arial" w:hAnsi="Arial" w:eastAsia="Calibri" w:cs="Arial"/>
       <w:b/>
       <w:bCs/>
       <w:color w:val="FF7958"/>
@@ -2983,12 +3008,13 @@
     <w:rsid w:val="00b532a7"/>
     <w:pPr>
       <w:widowControl/>
+      <w:suppressAutoHyphens w:val="true"/>
       <w:bidi w:val="0"/>
       <w:spacing w:before="0" w:after="0"/>
       <w:jc w:val="left"/>
     </w:pPr>
     <w:rPr>
-      <w:rFonts w:cs="Arial" w:ascii="Arial" w:hAnsi="Arial" w:eastAsia="Calibri"/>
+      <w:rFonts w:ascii="Arial" w:hAnsi="Arial" w:eastAsia="Calibri" w:cs="Arial"/>
       <w:b/>
       <w:bCs/>
       <w:caps/>
@@ -3140,6 +3166,7 @@
     <w:pPr>
       <w:spacing w:before="0" w:after="0"/>
       <w:ind w:left="360" w:hanging="360"/>
+      <w:contextualSpacing/>
       <w:jc w:val="left"/>
     </w:pPr>
     <w:rPr>

</xml_diff>